<commit_message>
Change the Gantt Chart Image on the doc
</commit_message>
<xml_diff>
--- a/Deliverables/Deliverable01/Green_Deliverable01.docx
+++ b/Deliverables/Deliverable01/Green_Deliverable01.docx
@@ -1978,12 +1978,12 @@
             <wp:extent cx="2652713" cy="1492151"/>
             <wp:effectExtent b="0" l="0" r="0" t="0"/>
             <wp:wrapSquare wrapText="bothSides" distB="114300" distT="114300" distL="114300" distR="114300"/>
-            <wp:docPr id="5" name="image4.png"/>
+            <wp:docPr id="5" name="image3.png"/>
             <a:graphic>
               <a:graphicData uri="http://schemas.openxmlformats.org/drawingml/2006/picture">
                 <pic:pic>
                   <pic:nvPicPr>
-                    <pic:cNvPr id="0" name="image4.png"/>
+                    <pic:cNvPr id="0" name="image3.png"/>
                     <pic:cNvPicPr preferRelativeResize="0"/>
                   </pic:nvPicPr>
                   <pic:blipFill>
@@ -2243,12 +2243,12 @@
                 <wp:inline distB="114300" distT="114300" distL="114300" distR="114300">
                   <wp:extent cx="2528888" cy="1428600"/>
                   <wp:effectExtent b="0" l="0" r="0" t="0"/>
-                  <wp:docPr id="3" name="image3.png"/>
+                  <wp:docPr id="4" name="image4.png"/>
                   <a:graphic>
                     <a:graphicData uri="http://schemas.openxmlformats.org/drawingml/2006/picture">
                       <pic:pic>
                         <pic:nvPicPr>
-                          <pic:cNvPr id="0" name="image3.png"/>
+                          <pic:cNvPr id="0" name="image4.png"/>
                           <pic:cNvPicPr preferRelativeResize="0"/>
                         </pic:nvPicPr>
                         <pic:blipFill>
@@ -4311,11 +4311,6 @@
         </w:rPr>
         <w:t xml:space="preserve">Gantt chart: </w:t>
       </w:r>
-    </w:p>
-    <w:p>
-      <w:pPr>
-        <w:rPr/>
-      </w:pPr>
       <w:hyperlink r:id="rId25">
         <w:r>
           <w:rPr>
@@ -4324,15 +4319,19 @@
             <w:shd w:fill="auto" w:val="clear"/>
             <w:rtl w:val="0"/>
           </w:rPr>
-          <w:t xml:space="preserve">Gantt-Chart.pdf</w:t>
+          <w:t xml:space="preserve">Green_Gantt-Chart.pdf</w:t>
         </w:r>
       </w:hyperlink>
       <w:r>
         <w:rPr>
           <w:rtl w:val="0"/>
         </w:rPr>
-        <w:t xml:space="preserve"> </w:t>
-      </w:r>
+      </w:r>
+    </w:p>
+    <w:p>
+      <w:pPr>
+        <w:rPr/>
+      </w:pPr>
       <w:hyperlink r:id="rId26">
         <w:r>
           <w:rPr>
@@ -4340,7 +4339,7 @@
             <w:u w:val="single"/>
             <w:rtl w:val="0"/>
           </w:rPr>
-          <w:t xml:space="preserve">https://drive.google.com/file/d/1JymD9paXdrDBNTShE3snVkggMlcowpyD/view?usp=sharing</w:t>
+          <w:t xml:space="preserve">https://drive.google.com/file/d/12GmE1s6mVQs97p9O-BeIQTqfpg1ZCbD4/view?usp=sharing</w:t>
         </w:r>
       </w:hyperlink>
       <w:r>
@@ -4357,9 +4356,9 @@
         <w:rPr/>
         <w:drawing>
           <wp:inline distB="114300" distT="114300" distL="114300" distR="114300">
-            <wp:extent cx="5943600" cy="4559300"/>
+            <wp:extent cx="5943600" cy="4495800"/>
             <wp:effectExtent b="0" l="0" r="0" t="0"/>
-            <wp:docPr id="4" name="image5.png"/>
+            <wp:docPr id="3" name="image5.png"/>
             <a:graphic>
               <a:graphicData uri="http://schemas.openxmlformats.org/drawingml/2006/picture">
                 <pic:pic>
@@ -4377,7 +4376,7 @@
                   <pic:spPr>
                     <a:xfrm>
                       <a:off x="0" y="0"/>
-                      <a:ext cx="5943600" cy="4559300"/>
+                      <a:ext cx="5943600" cy="4495800"/>
                     </a:xfrm>
                     <a:prstGeom prst="rect"/>
                     <a:ln/>
@@ -4388,16 +4387,6 @@
           </wp:inline>
         </w:drawing>
       </w:r>
-      <w:r>
-        <w:rPr>
-          <w:rtl w:val="0"/>
-        </w:rPr>
-      </w:r>
-    </w:p>
-    <w:p>
-      <w:pPr>
-        <w:rPr/>
-      </w:pPr>
       <w:r>
         <w:rPr>
           <w:rtl w:val="0"/>

</xml_diff>